<commit_message>
update 20230621 at 01:46
</commit_message>
<xml_diff>
--- a/sem-1/ECAP437/NOTES/UNIT-01.docx
+++ b/sem-1/ECAP437/NOTES/UNIT-01.docx
@@ -44,19 +44,7 @@
         <w:rPr>
           <w:lang w:val="en-US"/>
         </w:rPr>
-        <w:t xml:space="preserve"> Software is a collection of instructions, data, or computer programs that are used to run machines and carry out </w:t>
-      </w:r>
-      <w:r>
-        <w:rPr>
-          <w:lang w:val="en-US"/>
-        </w:rPr>
-        <w:t>activities</w:t>
-      </w:r>
-      <w:r>
-        <w:rPr>
-          <w:lang w:val="en-US"/>
-        </w:rPr>
-        <w:t>. It is the antithesis of hardware, which refers to a computer's external components. A device's running program</w:t>
+        <w:t xml:space="preserve"> Software is a collection of instructions, data, or computer programs that are used to run machines and carry out activities. It is the antithesis of hardware, which refers to a computer's external components. A device's running program</w:t>
       </w:r>
       <w:r>
         <w:rPr>
@@ -156,6 +144,7 @@
       </w:pPr>
       <w:r>
         <w:rPr>
+          <w:rFonts w:ascii="Arial" w:hAnsi="Arial" w:cs="Arial"/>
           <w:b/>
           <w:bCs/>
           <w:lang w:val="en-US"/>
@@ -164,12 +153,16 @@
       </w:r>
       <w:r>
         <w:rPr>
+          <w:rFonts w:ascii="Arial" w:hAnsi="Arial" w:cs="Arial"/>
           <w:b/>
           <w:bCs/>
         </w:rPr>
         <w:t>:</w:t>
       </w:r>
       <w:r>
+        <w:rPr>
+          <w:rFonts w:ascii="Arial" w:hAnsi="Arial" w:cs="Arial"/>
+        </w:rPr>
         <w:t xml:space="preserve"> </w:t>
       </w:r>
       <w:r>
@@ -235,11 +228,13 @@
         <w:spacing w:line="240" w:lineRule="auto"/>
         <w:contextualSpacing/>
         <w:rPr>
+          <w:rFonts w:ascii="Arial" w:hAnsi="Arial" w:cs="Arial"/>
           <w:lang w:val="en-US"/>
         </w:rPr>
       </w:pPr>
       <w:r>
         <w:rPr>
+          <w:rFonts w:ascii="Arial" w:hAnsi="Arial" w:cs="Arial"/>
           <w:b/>
           <w:bCs/>
           <w:lang w:val="en-US"/>
@@ -248,23 +243,15 @@
       </w:r>
       <w:r>
         <w:rPr>
+          <w:rFonts w:ascii="Arial" w:hAnsi="Arial" w:cs="Arial"/>
           <w:b/>
           <w:bCs/>
         </w:rPr>
         <w:t>:</w:t>
       </w:r>
       <w:r>
-        <w:t xml:space="preserve"> </w:t>
-      </w:r>
-      <w:r>
-        <w:rPr>
-          <w:lang w:val="en-US"/>
-        </w:rPr>
-        <w:t>Developed as per user requirement.</w:t>
-      </w:r>
-      <w:r>
-        <w:rPr>
-          <w:lang w:val="en-US"/>
+        <w:rPr>
+          <w:rFonts w:ascii="Arial" w:hAnsi="Arial" w:cs="Arial"/>
         </w:rPr>
         <w:t xml:space="preserve"> </w:t>
       </w:r>
@@ -274,7 +261,15 @@
           <w:color w:val="000000"/>
           <w:shd w:val="clear" w:color="auto" w:fill="FFFFFF"/>
         </w:rPr>
-        <w:t>This class of software is used for both official and personal use. The </w:t>
+        <w:t>Developed as per user requirement.</w:t>
+      </w:r>
+      <w:r>
+        <w:rPr>
+          <w:rFonts w:ascii="Arial" w:hAnsi="Arial" w:cs="Arial"/>
+          <w:color w:val="000000"/>
+          <w:shd w:val="clear" w:color="auto" w:fill="FFFFFF"/>
+        </w:rPr>
+        <w:t xml:space="preserve"> This class of software is used for both official and personal use. The </w:t>
       </w:r>
       <w:hyperlink r:id="rId7" w:history="1">
         <w:r>
@@ -320,6 +315,7 @@
         <w:spacing w:line="240" w:lineRule="auto"/>
         <w:contextualSpacing/>
         <w:rPr>
+          <w:rFonts w:ascii="Arial" w:hAnsi="Arial" w:cs="Arial"/>
           <w:lang w:val="en-US"/>
         </w:rPr>
       </w:pPr>
@@ -336,6 +332,7 @@
       </w:pPr>
       <w:r>
         <w:rPr>
+          <w:rFonts w:ascii="Arial" w:hAnsi="Arial" w:cs="Arial"/>
           <w:b/>
           <w:bCs/>
           <w:lang w:val="en-US"/>
@@ -344,12 +341,16 @@
       </w:r>
       <w:r>
         <w:rPr>
+          <w:rFonts w:ascii="Arial" w:hAnsi="Arial" w:cs="Arial"/>
           <w:b/>
           <w:bCs/>
         </w:rPr>
         <w:t>:</w:t>
       </w:r>
       <w:r>
+        <w:rPr>
+          <w:rFonts w:ascii="Arial" w:hAnsi="Arial" w:cs="Arial"/>
+        </w:rPr>
         <w:t xml:space="preserve"> </w:t>
       </w:r>
       <w:r>
@@ -400,6 +401,7 @@
       </w:pPr>
       <w:r>
         <w:rPr>
+          <w:rFonts w:ascii="Arial" w:hAnsi="Arial" w:cs="Arial"/>
           <w:b/>
           <w:bCs/>
           <w:lang w:val="en-US"/>
@@ -408,12 +410,16 @@
       </w:r>
       <w:r>
         <w:rPr>
+          <w:rFonts w:ascii="Arial" w:hAnsi="Arial" w:cs="Arial"/>
           <w:b/>
           <w:bCs/>
         </w:rPr>
         <w:t>:</w:t>
       </w:r>
       <w:r>
+        <w:rPr>
+          <w:rFonts w:ascii="Arial" w:hAnsi="Arial" w:cs="Arial"/>
+        </w:rPr>
         <w:t xml:space="preserve"> </w:t>
       </w:r>
       <w:r>
@@ -467,6 +473,7 @@
       </w:pPr>
       <w:r>
         <w:rPr>
+          <w:rFonts w:ascii="Arial" w:hAnsi="Arial" w:cs="Arial"/>
           <w:b/>
           <w:bCs/>
           <w:lang w:val="en-US"/>
@@ -475,12 +482,16 @@
       </w:r>
       <w:r>
         <w:rPr>
+          <w:rFonts w:ascii="Arial" w:hAnsi="Arial" w:cs="Arial"/>
           <w:b/>
           <w:bCs/>
         </w:rPr>
         <w:t>:</w:t>
       </w:r>
       <w:r>
+        <w:rPr>
+          <w:rFonts w:ascii="Arial" w:hAnsi="Arial" w:cs="Arial"/>
+        </w:rPr>
         <w:t xml:space="preserve"> </w:t>
       </w:r>
       <w:r>
@@ -515,6 +526,7 @@
       </w:pPr>
       <w:r>
         <w:rPr>
+          <w:rFonts w:ascii="Arial" w:hAnsi="Arial" w:cs="Arial"/>
           <w:b/>
           <w:bCs/>
           <w:lang w:val="en-US"/>
@@ -523,12 +535,16 @@
       </w:r>
       <w:r>
         <w:rPr>
+          <w:rFonts w:ascii="Arial" w:hAnsi="Arial" w:cs="Arial"/>
           <w:b/>
           <w:bCs/>
         </w:rPr>
         <w:t>:</w:t>
       </w:r>
       <w:r>
+        <w:rPr>
+          <w:rFonts w:ascii="Arial" w:hAnsi="Arial" w:cs="Arial"/>
+        </w:rPr>
         <w:t xml:space="preserve"> </w:t>
       </w:r>
       <w:r>
@@ -563,6 +579,7 @@
       </w:pPr>
       <w:r>
         <w:rPr>
+          <w:rFonts w:ascii="Arial" w:hAnsi="Arial" w:cs="Arial"/>
           <w:b/>
           <w:bCs/>
           <w:lang w:val="en-US"/>
@@ -570,10 +587,14 @@
         <w:t xml:space="preserve">Embedded Software: </w:t>
       </w:r>
       <w:r>
+        <w:rPr>
+          <w:rFonts w:ascii="Arial" w:hAnsi="Arial" w:cs="Arial"/>
+        </w:rPr>
         <w:t xml:space="preserve"> </w:t>
       </w:r>
       <w:r>
         <w:rPr>
+          <w:rFonts w:ascii="Calibri" w:hAnsi="Calibri" w:cs="Calibri"/>
           <w:lang w:val="en-US"/>
         </w:rPr>
         <w:t>﻿</w:t>
@@ -584,23 +605,15 @@
           <w:color w:val="000000"/>
           <w:shd w:val="clear" w:color="auto" w:fill="FFFFFF"/>
         </w:rPr>
-        <w:t>Embedded software is a piece of software that is embedded in hardware or non-PC devices. It is written specifically for the particular hardware that it runs on and usually has processing and memory constraints because of the device’s limited computing capabilities. Examples of embedded software include those found in dedicated GPS devices, factory robots, some calculators and even modern smartwatches</w:t>
-      </w:r>
-      <w:r>
-        <w:rPr>
-          <w:rFonts w:ascii="Arial" w:hAnsi="Arial" w:cs="Arial"/>
-          <w:color w:val="000000"/>
-          <w:shd w:val="clear" w:color="auto" w:fill="FFFFFF"/>
-        </w:rPr>
-        <w:t xml:space="preserve"> </w:t>
-      </w:r>
-    </w:p>
-    <w:p>
-      <w:pPr>
-        <w:spacing w:line="240" w:lineRule="auto"/>
-        <w:contextualSpacing/>
-        <w:rPr>
-          <w:rFonts w:ascii="Verdana" w:hAnsi="Verdana"/>
+        <w:t xml:space="preserve">Embedded software is a piece of software that is embedded in hardware or non-PC devices. It is written specifically for the particular hardware that it runs on and usually has processing and memory constraints because of the device’s limited computing capabilities. Examples of embedded software include those found in dedicated GPS devices, factory robots, some calculators and even modern smartwatches </w:t>
+      </w:r>
+    </w:p>
+    <w:p>
+      <w:pPr>
+        <w:spacing w:line="240" w:lineRule="auto"/>
+        <w:contextualSpacing/>
+        <w:rPr>
+          <w:rFonts w:ascii="Arial" w:hAnsi="Arial" w:cs="Arial"/>
           <w:color w:val="424242"/>
           <w:shd w:val="clear" w:color="auto" w:fill="FFFFFF"/>
         </w:rPr>
@@ -626,18 +639,7 @@
           <w:color w:val="000000"/>
           <w:shd w:val="clear" w:color="auto" w:fill="FFFFFF"/>
         </w:rPr>
-        <w:t>Internet Software</w:t>
-      </w:r>
-      <w:r>
-        <w:rPr>
-          <w:rFonts w:ascii="Arial" w:hAnsi="Arial" w:cs="Arial"/>
-          <w:b/>
-          <w:bCs/>
-          <w:iCs w:val="0"/>
-          <w:color w:val="000000"/>
-          <w:shd w:val="clear" w:color="auto" w:fill="FFFFFF"/>
-        </w:rPr>
-        <w:t>:</w:t>
+        <w:t>Internet Software:</w:t>
       </w:r>
       <w:r>
         <w:rPr>
@@ -715,11 +717,13 @@
         <w:spacing w:line="240" w:lineRule="auto"/>
         <w:contextualSpacing/>
         <w:rPr>
+          <w:rFonts w:ascii="Arial" w:hAnsi="Arial" w:cs="Arial"/>
           <w:lang w:val="en-US"/>
         </w:rPr>
       </w:pPr>
       <w:r>
         <w:rPr>
+          <w:rFonts w:ascii="Arial" w:hAnsi="Arial" w:cs="Arial"/>
           <w:b/>
           <w:bCs/>
           <w:lang w:val="en-US"/>
@@ -729,38 +733,32 @@
       </w:r>
       <w:r>
         <w:rPr>
+          <w:rFonts w:ascii="Arial" w:hAnsi="Arial" w:cs="Arial"/>
           <w:b/>
           <w:bCs/>
         </w:rPr>
         <w:t>:</w:t>
       </w:r>
       <w:r>
+        <w:rPr>
+          <w:rFonts w:ascii="Arial" w:hAnsi="Arial" w:cs="Arial"/>
+        </w:rPr>
         <w:t xml:space="preserve"> </w:t>
       </w:r>
       <w:r>
         <w:rPr>
+          <w:rFonts w:ascii="Arial" w:hAnsi="Arial" w:cs="Arial"/>
           <w:lang w:val="en-US"/>
         </w:rPr>
-        <w:t xml:space="preserve">Tools and programs that help the construction of application software and systems. For example, </w:t>
-      </w:r>
-      <w:r>
-        <w:rPr>
-          <w:lang w:val="en-US"/>
-        </w:rPr>
-        <w:t>test tools</w:t>
-      </w:r>
-      <w:r>
-        <w:rPr>
-          <w:lang w:val="en-US"/>
-        </w:rPr>
-        <w:t>, version control tools.</w:t>
-      </w:r>
-    </w:p>
-    <w:p>
-      <w:pPr>
-        <w:spacing w:line="240" w:lineRule="auto"/>
-        <w:contextualSpacing/>
-        <w:rPr>
+        <w:t>Tools and programs that help the construction of application software and systems. For example, test tools, version control tools.</w:t>
+      </w:r>
+    </w:p>
+    <w:p>
+      <w:pPr>
+        <w:spacing w:line="240" w:lineRule="auto"/>
+        <w:contextualSpacing/>
+        <w:rPr>
+          <w:rFonts w:ascii="Arial" w:hAnsi="Arial" w:cs="Arial"/>
           <w:lang w:val="en-US"/>
         </w:rPr>
       </w:pPr>
@@ -843,12 +841,14 @@
         <w:spacing w:line="240" w:lineRule="auto"/>
         <w:contextualSpacing/>
         <w:rPr>
-          <w:b/>
-          <w:bCs/>
-        </w:rPr>
-      </w:pPr>
-      <w:r>
-        <w:rPr>
+          <w:rFonts w:ascii="Arial" w:hAnsi="Arial" w:cs="Arial"/>
+          <w:b/>
+          <w:bCs/>
+        </w:rPr>
+      </w:pPr>
+      <w:r>
+        <w:rPr>
+          <w:rFonts w:ascii="Arial" w:hAnsi="Arial" w:cs="Arial"/>
           <w:b/>
           <w:bCs/>
         </w:rPr>
@@ -859,8 +859,14 @@
       <w:pPr>
         <w:spacing w:line="240" w:lineRule="auto"/>
         <w:contextualSpacing/>
-      </w:pPr>
-      <w:r>
+        <w:rPr>
+          <w:rFonts w:ascii="Arial" w:hAnsi="Arial" w:cs="Arial"/>
+        </w:rPr>
+      </w:pPr>
+      <w:r>
+        <w:rPr>
+          <w:rFonts w:ascii="Arial" w:hAnsi="Arial" w:cs="Arial"/>
+        </w:rPr>
         <w:t xml:space="preserve">These are functionality based factors and related to 'exterior quality' of software. Various Operational Characteristics of software are : </w:t>
       </w:r>
     </w:p>
@@ -868,15 +874,22 @@
       <w:pPr>
         <w:spacing w:line="240" w:lineRule="auto"/>
         <w:contextualSpacing/>
-      </w:pPr>
-      <w:r>
-        <w:rPr>
+        <w:rPr>
+          <w:rFonts w:ascii="Arial" w:hAnsi="Arial" w:cs="Arial"/>
+        </w:rPr>
+      </w:pPr>
+      <w:r>
+        <w:rPr>
+          <w:rFonts w:ascii="Arial" w:hAnsi="Arial" w:cs="Arial"/>
           <w:b/>
           <w:bCs/>
         </w:rPr>
         <w:t>a) Correctness:</w:t>
       </w:r>
       <w:r>
+        <w:rPr>
+          <w:rFonts w:ascii="Arial" w:hAnsi="Arial" w:cs="Arial"/>
+        </w:rPr>
         <w:t xml:space="preserve"> The software which we are making should meet all the specifications stated by the customer. </w:t>
       </w:r>
     </w:p>
@@ -884,59 +897,68 @@
       <w:pPr>
         <w:spacing w:line="240" w:lineRule="auto"/>
         <w:contextualSpacing/>
-      </w:pPr>
-      <w:r>
-        <w:rPr>
+        <w:rPr>
+          <w:rFonts w:ascii="Arial" w:hAnsi="Arial" w:cs="Arial"/>
+        </w:rPr>
+      </w:pPr>
+      <w:r>
+        <w:rPr>
+          <w:rFonts w:ascii="Arial" w:hAnsi="Arial" w:cs="Arial"/>
           <w:b/>
           <w:bCs/>
         </w:rPr>
         <w:t>b) Usability/Learnability:</w:t>
       </w:r>
       <w:r>
-        <w:t xml:space="preserve"> The amount of efforts or time required to learn how to use the software should be less. This makes the software user-friendly even for </w:t>
-      </w:r>
-      <w:r>
-        <w:t>IT illiterate</w:t>
-      </w:r>
-      <w:r>
-        <w:t xml:space="preserve"> people. </w:t>
-      </w:r>
-    </w:p>
-    <w:p>
-      <w:pPr>
-        <w:spacing w:line="240" w:lineRule="auto"/>
-        <w:contextualSpacing/>
-      </w:pPr>
-      <w:r>
-        <w:rPr>
+        <w:rPr>
+          <w:rFonts w:ascii="Arial" w:hAnsi="Arial" w:cs="Arial"/>
+        </w:rPr>
+        <w:t xml:space="preserve"> The amount of efforts or time required to learn how to use the software should be less. This makes the software user-friendly even for IT illiterate people. </w:t>
+      </w:r>
+    </w:p>
+    <w:p>
+      <w:pPr>
+        <w:spacing w:line="240" w:lineRule="auto"/>
+        <w:contextualSpacing/>
+        <w:rPr>
+          <w:rFonts w:ascii="Arial" w:hAnsi="Arial" w:cs="Arial"/>
+        </w:rPr>
+      </w:pPr>
+      <w:r>
+        <w:rPr>
+          <w:rFonts w:ascii="Arial" w:hAnsi="Arial" w:cs="Arial"/>
           <w:b/>
           <w:bCs/>
         </w:rPr>
         <w:t>c) Integrity:</w:t>
       </w:r>
       <w:r>
-        <w:t xml:space="preserve"> Just like medicines have side-effects, in the same way a software may have a side-effect i.e. it may affect the working of another application. But a</w:t>
-      </w:r>
-      <w:r>
-        <w:t xml:space="preserve"> </w:t>
-      </w:r>
-      <w:r>
-        <w:t xml:space="preserve">quality software should not have side effects. </w:t>
-      </w:r>
-    </w:p>
-    <w:p>
-      <w:pPr>
-        <w:spacing w:line="240" w:lineRule="auto"/>
-        <w:contextualSpacing/>
-      </w:pPr>
-      <w:r>
-        <w:rPr>
+        <w:rPr>
+          <w:rFonts w:ascii="Arial" w:hAnsi="Arial" w:cs="Arial"/>
+        </w:rPr>
+        <w:t xml:space="preserve"> Just like medicines have side-effects, in the same way a software may have a side-effect i.e. it may affect the working of another application. But a quality software should not have side effects. </w:t>
+      </w:r>
+    </w:p>
+    <w:p>
+      <w:pPr>
+        <w:spacing w:line="240" w:lineRule="auto"/>
+        <w:contextualSpacing/>
+        <w:rPr>
+          <w:rFonts w:ascii="Arial" w:hAnsi="Arial" w:cs="Arial"/>
+        </w:rPr>
+      </w:pPr>
+      <w:r>
+        <w:rPr>
+          <w:rFonts w:ascii="Arial" w:hAnsi="Arial" w:cs="Arial"/>
           <w:b/>
           <w:bCs/>
         </w:rPr>
         <w:t>d) Reliability :</w:t>
       </w:r>
       <w:r>
+        <w:rPr>
+          <w:rFonts w:ascii="Arial" w:hAnsi="Arial" w:cs="Arial"/>
+        </w:rPr>
         <w:t xml:space="preserve"> The software product should not have any defects. Not only this, it shouldn't fail while execution. </w:t>
       </w:r>
     </w:p>
@@ -944,15 +966,22 @@
       <w:pPr>
         <w:spacing w:line="240" w:lineRule="auto"/>
         <w:contextualSpacing/>
-      </w:pPr>
-      <w:r>
-        <w:rPr>
+        <w:rPr>
+          <w:rFonts w:ascii="Arial" w:hAnsi="Arial" w:cs="Arial"/>
+        </w:rPr>
+      </w:pPr>
+      <w:r>
+        <w:rPr>
+          <w:rFonts w:ascii="Arial" w:hAnsi="Arial" w:cs="Arial"/>
           <w:b/>
           <w:bCs/>
         </w:rPr>
         <w:t>e) Efficiency :</w:t>
       </w:r>
       <w:r>
+        <w:rPr>
+          <w:rFonts w:ascii="Arial" w:hAnsi="Arial" w:cs="Arial"/>
+        </w:rPr>
         <w:t xml:space="preserve"> This characteristic relates to the way software uses the available resources. The software should make effective use of the storage space and execute command as per desired timing requirements. </w:t>
       </w:r>
     </w:p>
@@ -960,15 +989,22 @@
       <w:pPr>
         <w:spacing w:line="240" w:lineRule="auto"/>
         <w:contextualSpacing/>
-      </w:pPr>
-      <w:r>
-        <w:rPr>
+        <w:rPr>
+          <w:rFonts w:ascii="Arial" w:hAnsi="Arial" w:cs="Arial"/>
+        </w:rPr>
+      </w:pPr>
+      <w:r>
+        <w:rPr>
+          <w:rFonts w:ascii="Arial" w:hAnsi="Arial" w:cs="Arial"/>
           <w:b/>
           <w:bCs/>
         </w:rPr>
         <w:t>f) Security :</w:t>
       </w:r>
       <w:r>
+        <w:rPr>
+          <w:rFonts w:ascii="Arial" w:hAnsi="Arial" w:cs="Arial"/>
+        </w:rPr>
         <w:t xml:space="preserve"> With the increase in security threats nowadays, this factor is gaining importance. The software shouldn't have ill effects on data / hardware. Proper measures should be taken to keep data secure from external threats. </w:t>
       </w:r>
     </w:p>
@@ -976,15 +1012,22 @@
       <w:pPr>
         <w:spacing w:line="240" w:lineRule="auto"/>
         <w:contextualSpacing/>
-      </w:pPr>
-      <w:r>
-        <w:rPr>
+        <w:rPr>
+          <w:rFonts w:ascii="Arial" w:hAnsi="Arial" w:cs="Arial"/>
+        </w:rPr>
+      </w:pPr>
+      <w:r>
+        <w:rPr>
+          <w:rFonts w:ascii="Arial" w:hAnsi="Arial" w:cs="Arial"/>
           <w:b/>
           <w:bCs/>
         </w:rPr>
         <w:t>g) Safety :</w:t>
       </w:r>
       <w:r>
+        <w:rPr>
+          <w:rFonts w:ascii="Arial" w:hAnsi="Arial" w:cs="Arial"/>
+        </w:rPr>
         <w:t xml:space="preserve"> The software should not be hazardous to the environment/life.</w:t>
       </w:r>
     </w:p>
@@ -998,25 +1041,23 @@
       <w:pPr>
         <w:spacing w:line="240" w:lineRule="auto"/>
         <w:contextualSpacing/>
-      </w:pPr>
-      <w:r>
-        <w:rPr>
-          <w:b/>
-          <w:bCs/>
-        </w:rPr>
-        <w:t>Maintenance or Revision</w:t>
-      </w:r>
-      <w:r>
-        <w:rPr>
-          <w:b/>
-          <w:bCs/>
-        </w:rPr>
-        <w:t xml:space="preserve"> Characteristics</w:t>
-      </w:r>
-      <w:r>
+        <w:rPr>
+          <w:rFonts w:ascii="Arial" w:hAnsi="Arial" w:cs="Arial"/>
+        </w:rPr>
+      </w:pPr>
+      <w:r>
+        <w:rPr>
+          <w:rFonts w:ascii="Arial" w:hAnsi="Arial" w:cs="Arial"/>
+          <w:b/>
+          <w:bCs/>
+        </w:rPr>
+        <w:t>Maintenance or Revision Characteristics</w:t>
+      </w:r>
+      <w:r>
+        <w:rPr>
+          <w:rFonts w:ascii="Arial" w:hAnsi="Arial" w:cs="Arial"/>
+        </w:rPr>
         <w:br/>
-      </w:r>
-      <w:r>
         <w:t xml:space="preserve">These engineering based factors of the relate to 'interior quality' of the software like efficiency, documentation and structure. These factors should be in-build in any good software. Various Revision Characteristics of software are :- </w:t>
       </w:r>
     </w:p>
@@ -1024,15 +1065,22 @@
       <w:pPr>
         <w:spacing w:line="240" w:lineRule="auto"/>
         <w:contextualSpacing/>
-      </w:pPr>
-      <w:r>
-        <w:rPr>
+        <w:rPr>
+          <w:rFonts w:ascii="Arial" w:hAnsi="Arial" w:cs="Arial"/>
+        </w:rPr>
+      </w:pPr>
+      <w:r>
+        <w:rPr>
+          <w:rFonts w:ascii="Arial" w:hAnsi="Arial" w:cs="Arial"/>
           <w:b/>
           <w:bCs/>
         </w:rPr>
         <w:t>a) Maintainability :</w:t>
       </w:r>
       <w:r>
+        <w:rPr>
+          <w:rFonts w:ascii="Arial" w:hAnsi="Arial" w:cs="Arial"/>
+        </w:rPr>
         <w:t xml:space="preserve"> Maintenance of the software should be easy for any kind of user. </w:t>
       </w:r>
     </w:p>
@@ -1040,15 +1088,22 @@
       <w:pPr>
         <w:spacing w:line="240" w:lineRule="auto"/>
         <w:contextualSpacing/>
-      </w:pPr>
-      <w:r>
-        <w:rPr>
+        <w:rPr>
+          <w:rFonts w:ascii="Arial" w:hAnsi="Arial" w:cs="Arial"/>
+        </w:rPr>
+      </w:pPr>
+      <w:r>
+        <w:rPr>
+          <w:rFonts w:ascii="Arial" w:hAnsi="Arial" w:cs="Arial"/>
           <w:b/>
           <w:bCs/>
         </w:rPr>
         <w:t>b) Flexibility :</w:t>
       </w:r>
       <w:r>
+        <w:rPr>
+          <w:rFonts w:ascii="Arial" w:hAnsi="Arial" w:cs="Arial"/>
+        </w:rPr>
         <w:t xml:space="preserve"> Changes in the software should be easy to make. </w:t>
       </w:r>
     </w:p>
@@ -1056,15 +1111,22 @@
       <w:pPr>
         <w:spacing w:line="240" w:lineRule="auto"/>
         <w:contextualSpacing/>
-      </w:pPr>
-      <w:r>
-        <w:rPr>
+        <w:rPr>
+          <w:rFonts w:ascii="Arial" w:hAnsi="Arial" w:cs="Arial"/>
+        </w:rPr>
+      </w:pPr>
+      <w:r>
+        <w:rPr>
+          <w:rFonts w:ascii="Arial" w:hAnsi="Arial" w:cs="Arial"/>
           <w:b/>
           <w:bCs/>
         </w:rPr>
         <w:t>c) Extensibility : I</w:t>
       </w:r>
       <w:r>
+        <w:rPr>
+          <w:rFonts w:ascii="Arial" w:hAnsi="Arial" w:cs="Arial"/>
+        </w:rPr>
         <w:t xml:space="preserve">t should be easy to increase the functions performed by it. </w:t>
       </w:r>
     </w:p>
@@ -1072,34 +1134,45 @@
       <w:pPr>
         <w:spacing w:line="240" w:lineRule="auto"/>
         <w:contextualSpacing/>
-      </w:pPr>
-      <w:r>
-        <w:rPr>
+        <w:rPr>
+          <w:rFonts w:ascii="Arial" w:hAnsi="Arial" w:cs="Arial"/>
+        </w:rPr>
+      </w:pPr>
+      <w:r>
+        <w:rPr>
+          <w:rFonts w:ascii="Arial" w:hAnsi="Arial" w:cs="Arial"/>
           <w:b/>
           <w:bCs/>
         </w:rPr>
         <w:t>d) Scalability :</w:t>
       </w:r>
       <w:r>
-        <w:t xml:space="preserve"> It should be very easy to upgrade it for more work(or for more number of users)</w:t>
-      </w:r>
-      <w:r>
-        <w:t xml:space="preserve"> </w:t>
-      </w:r>
-    </w:p>
-    <w:p>
-      <w:pPr>
-        <w:spacing w:line="240" w:lineRule="auto"/>
-        <w:contextualSpacing/>
-      </w:pPr>
-      <w:r>
-        <w:rPr>
+        <w:rPr>
+          <w:rFonts w:ascii="Arial" w:hAnsi="Arial" w:cs="Arial"/>
+        </w:rPr>
+        <w:t xml:space="preserve"> It should be very easy to upgrade it for more work(or for more number of users) </w:t>
+      </w:r>
+    </w:p>
+    <w:p>
+      <w:pPr>
+        <w:spacing w:line="240" w:lineRule="auto"/>
+        <w:contextualSpacing/>
+        <w:rPr>
+          <w:rFonts w:ascii="Arial" w:hAnsi="Arial" w:cs="Arial"/>
+        </w:rPr>
+      </w:pPr>
+      <w:r>
+        <w:rPr>
+          <w:rFonts w:ascii="Arial" w:hAnsi="Arial" w:cs="Arial"/>
           <w:b/>
           <w:bCs/>
         </w:rPr>
         <w:t>e) Testability :</w:t>
       </w:r>
       <w:r>
+        <w:rPr>
+          <w:rFonts w:ascii="Arial" w:hAnsi="Arial" w:cs="Arial"/>
+        </w:rPr>
         <w:t xml:space="preserve"> Testing the software should be easy. </w:t>
       </w:r>
     </w:p>
@@ -1107,15 +1180,22 @@
       <w:pPr>
         <w:spacing w:line="240" w:lineRule="auto"/>
         <w:contextualSpacing/>
-      </w:pPr>
-      <w:r>
-        <w:rPr>
+        <w:rPr>
+          <w:rFonts w:ascii="Arial" w:hAnsi="Arial" w:cs="Arial"/>
+        </w:rPr>
+      </w:pPr>
+      <w:r>
+        <w:rPr>
+          <w:rFonts w:ascii="Arial" w:hAnsi="Arial" w:cs="Arial"/>
           <w:b/>
           <w:bCs/>
         </w:rPr>
         <w:t>f) Modularity :</w:t>
       </w:r>
       <w:r>
+        <w:rPr>
+          <w:rFonts w:ascii="Arial" w:hAnsi="Arial" w:cs="Arial"/>
+        </w:rPr>
         <w:t xml:space="preserve"> Any software is said to made of units and modules which are independent of each other. These modules are then integrated to make the final software. If the software is divided into separate independent parts that can be modified, tested separately, it has high modularity</w:t>
       </w:r>
     </w:p>
@@ -1123,19 +1203,24 @@
       <w:pPr>
         <w:spacing w:line="240" w:lineRule="auto"/>
         <w:contextualSpacing/>
-      </w:pPr>
-    </w:p>
-    <w:p>
-      <w:pPr>
-        <w:spacing w:line="240" w:lineRule="auto"/>
-        <w:contextualSpacing/>
-        <w:rPr>
-          <w:b/>
-          <w:bCs/>
-        </w:rPr>
-      </w:pPr>
-      <w:r>
-        <w:rPr>
+        <w:rPr>
+          <w:rFonts w:ascii="Arial" w:hAnsi="Arial" w:cs="Arial"/>
+        </w:rPr>
+      </w:pPr>
+    </w:p>
+    <w:p>
+      <w:pPr>
+        <w:spacing w:line="240" w:lineRule="auto"/>
+        <w:contextualSpacing/>
+        <w:rPr>
+          <w:rFonts w:ascii="Arial" w:hAnsi="Arial" w:cs="Arial"/>
+          <w:b/>
+          <w:bCs/>
+        </w:rPr>
+      </w:pPr>
+      <w:r>
+        <w:rPr>
+          <w:rFonts w:ascii="Arial" w:hAnsi="Arial" w:cs="Arial"/>
           <w:b/>
           <w:bCs/>
         </w:rPr>
@@ -1146,15 +1231,22 @@
       <w:pPr>
         <w:spacing w:line="240" w:lineRule="auto"/>
         <w:contextualSpacing/>
-      </w:pPr>
-      <w:r>
-        <w:rPr>
+        <w:rPr>
+          <w:rFonts w:ascii="Arial" w:hAnsi="Arial" w:cs="Arial"/>
+        </w:rPr>
+      </w:pPr>
+      <w:r>
+        <w:rPr>
+          <w:rFonts w:ascii="Arial" w:hAnsi="Arial" w:cs="Arial"/>
           <w:b/>
           <w:bCs/>
         </w:rPr>
         <w:t xml:space="preserve">a) Interoperability : </w:t>
       </w:r>
       <w:r>
+        <w:rPr>
+          <w:rFonts w:ascii="Arial" w:hAnsi="Arial" w:cs="Arial"/>
+        </w:rPr>
         <w:t xml:space="preserve">Interoperability is the ability of software to exchange information with other applications and make use of information transparently. </w:t>
       </w:r>
     </w:p>
@@ -1162,15 +1254,31 @@
       <w:pPr>
         <w:spacing w:line="240" w:lineRule="auto"/>
         <w:contextualSpacing/>
-      </w:pPr>
-      <w:r>
-        <w:rPr>
-          <w:b/>
-          <w:bCs/>
-        </w:rPr>
-        <w:t>b) Reusability :</w:t>
-      </w:r>
-      <w:r>
+        <w:rPr>
+          <w:rFonts w:ascii="Arial" w:hAnsi="Arial" w:cs="Arial"/>
+        </w:rPr>
+      </w:pPr>
+      <w:r>
+        <w:rPr>
+          <w:rFonts w:ascii="Arial" w:hAnsi="Arial" w:cs="Arial"/>
+          <w:b/>
+          <w:bCs/>
+          <w:highlight w:val="yellow"/>
+        </w:rPr>
+        <w:t>b) Reusability</w:t>
+      </w:r>
+      <w:r>
+        <w:rPr>
+          <w:rFonts w:ascii="Arial" w:hAnsi="Arial" w:cs="Arial"/>
+          <w:b/>
+          <w:bCs/>
+        </w:rPr>
+        <w:t xml:space="preserve"> :</w:t>
+      </w:r>
+      <w:r>
+        <w:rPr>
+          <w:rFonts w:ascii="Arial" w:hAnsi="Arial" w:cs="Arial"/>
+        </w:rPr>
         <w:t xml:space="preserve"> If we are able to use the software code with some modifications for different purpose then we call software to be reusable. </w:t>
       </w:r>
     </w:p>
@@ -1178,15 +1286,22 @@
       <w:pPr>
         <w:spacing w:line="240" w:lineRule="auto"/>
         <w:contextualSpacing/>
-      </w:pPr>
-      <w:r>
-        <w:rPr>
+        <w:rPr>
+          <w:rFonts w:ascii="Arial" w:hAnsi="Arial" w:cs="Arial"/>
+        </w:rPr>
+      </w:pPr>
+      <w:r>
+        <w:rPr>
+          <w:rFonts w:ascii="Arial" w:hAnsi="Arial" w:cs="Arial"/>
           <w:b/>
           <w:bCs/>
         </w:rPr>
         <w:t>c)Portability :</w:t>
       </w:r>
       <w:r>
+        <w:rPr>
+          <w:rFonts w:ascii="Arial" w:hAnsi="Arial" w:cs="Arial"/>
+        </w:rPr>
         <w:t xml:space="preserve"> The ability of software to perform same functions across all environments and platforms, demonstrate its portability.</w:t>
       </w:r>
     </w:p>
@@ -1194,6 +1309,9 @@
       <w:pPr>
         <w:spacing w:line="240" w:lineRule="auto"/>
         <w:contextualSpacing/>
+        <w:rPr>
+          <w:rFonts w:ascii="Arial" w:hAnsi="Arial" w:cs="Arial"/>
+        </w:rPr>
       </w:pPr>
     </w:p>
     <w:p>
@@ -2265,6 +2383,7 @@
   <w:style w:type="character" w:default="1" w:styleId="DefaultParagraphFont">
     <w:name w:val="Default Paragraph Font"/>
     <w:uiPriority w:val="1"/>
+    <w:semiHidden/>
     <w:unhideWhenUsed/>
   </w:style>
   <w:style w:type="table" w:default="1" w:styleId="TableNormal">

</xml_diff>